<commit_message>
some modifications to client info
</commit_message>
<xml_diff>
--- a/documents to upload/Client Information.docx
+++ b/documents to upload/Client Information.docx
@@ -5,6 +5,7 @@
     <w:sdt>
       <w:sdtPr>
         <w:rPr>
+          <w:rFonts w:eastAsiaTheme="minorHAnsi"/>
           <w:color w:val="5B9BD5" w:themeColor="accent1"/>
         </w:rPr>
         <w:id w:val="833887947"/>
@@ -15,7 +16,6 @@
       </w:sdtPr>
       <w:sdtEndPr>
         <w:rPr>
-          <w:rFonts w:eastAsiaTheme="minorHAnsi"/>
           <w:color w:val="auto"/>
         </w:rPr>
       </w:sdtEndPr>
@@ -159,6 +159,7 @@
             <w:dataBinding w:prefixMappings="xmlns:ns0='http://purl.org/dc/elements/1.1/' xmlns:ns1='http://schemas.openxmlformats.org/package/2006/metadata/core-properties' " w:xpath="/ns1:coreProperties[1]/ns0:subject[1]" w:storeItemID="{6C3C8BC8-F283-45AE-878A-BAB7291924A1}"/>
             <w:text/>
           </w:sdtPr>
+          <w:sdtEndPr/>
           <w:sdtContent>
             <w:p>
               <w:pPr>
@@ -293,6 +294,7 @@
                                     <w:calendar w:val="gregorian"/>
                                   </w:date>
                                 </w:sdtPr>
+                                <w:sdtEndPr/>
                                 <w:sdtContent>
                                   <w:p>
                                     <w:pPr>
@@ -598,10 +600,7 @@
         <w:jc w:val="both"/>
       </w:pPr>
       <w:r>
-        <w:t>Ankara</w:t>
-      </w:r>
-      <w:r>
-        <w:t xml:space="preserve">, Turkey </w:t>
+        <w:t xml:space="preserve">Ankara, Turkey </w:t>
       </w:r>
     </w:p>
     <w:p>
@@ -709,39 +708,97 @@
       <w:pPr>
         <w:spacing w:after="0" w:line="360" w:lineRule="auto"/>
         <w:jc w:val="both"/>
-        <w:rPr>
-          <w:color w:val="FF0000"/>
-        </w:rPr>
-      </w:pPr>
-      <w:r>
-        <w:rPr>
-          <w:color w:val="FF0000"/>
-        </w:rPr>
-        <w:t>Reason</w:t>
-      </w:r>
-      <w:r>
-        <w:rPr>
-          <w:color w:val="FF0000"/>
-        </w:rPr>
-        <w:t>s</w:t>
-      </w:r>
-      <w:r>
-        <w:rPr>
-          <w:color w:val="FF0000"/>
-        </w:rPr>
-        <w:t xml:space="preserve"> to return…</w:t>
+      </w:pPr>
+      <w:r>
+        <w:t>As for the reasons to my return, I have a beauty salon in Iran that I have to manage</w:t>
+      </w:r>
+      <w:r>
+        <w:t xml:space="preserve"> (related documents uploaded </w:t>
+      </w:r>
+      <w:r>
+        <w:rPr>
+          <w:highlight w:val="yellow"/>
+        </w:rPr>
+        <w:t>here</w:t>
+      </w:r>
+      <w:r>
+        <w:t>)</w:t>
+      </w:r>
+      <w:r>
+        <w:t>. I have some employees there for the time being, but</w:t>
+      </w:r>
+      <w:r>
+        <w:t xml:space="preserve"> it is our high season</w:t>
+      </w:r>
+      <w:r>
+        <w:t xml:space="preserve"> by the end of winter in Iran (around the beginning of March) and I will have to prepare my salon for Nowruz Holidays (The Iranian New Year’s Eve). Moreover, I have two daughters who are also divorced and who have nobody else after their father</w:t>
+      </w:r>
+      <w:r>
+        <w:t>’s</w:t>
+      </w:r>
+      <w:r>
+        <w:t xml:space="preserve"> death. </w:t>
+      </w:r>
+      <w:r>
+        <w:t xml:space="preserve">We all live in a house together in which I have many good memories from my husband and I hope to spend the remaining days of my life there (title deed is uploaded </w:t>
+      </w:r>
+      <w:r>
+        <w:rPr>
+          <w:highlight w:val="yellow"/>
+        </w:rPr>
+        <w:t>here</w:t>
+      </w:r>
+      <w:r>
+        <w:t>).</w:t>
       </w:r>
     </w:p>
     <w:p>
       <w:pPr>
         <w:spacing w:after="0" w:line="360" w:lineRule="auto"/>
         <w:jc w:val="both"/>
-        <w:rPr>
-          <w:color w:val="FF0000"/>
-        </w:rPr>
-      </w:pPr>
-      <w:bookmarkStart w:id="0" w:name="_GoBack"/>
-      <w:bookmarkEnd w:id="0"/>
+      </w:pPr>
+      <w:r>
+        <w:t xml:space="preserve">Regarding finances, my daughter, </w:t>
+      </w:r>
+      <w:proofErr w:type="spellStart"/>
+      <w:r>
+        <w:t>Azita</w:t>
+      </w:r>
+      <w:proofErr w:type="spellEnd"/>
+      <w:r>
+        <w:t xml:space="preserve">, will take charge of my expenses (her letter of invitation and undertaking </w:t>
+      </w:r>
+      <w:proofErr w:type="gramStart"/>
+      <w:r>
+        <w:t>is uploaded</w:t>
+      </w:r>
+      <w:proofErr w:type="gramEnd"/>
+      <w:r>
+        <w:t xml:space="preserve"> </w:t>
+      </w:r>
+      <w:r>
+        <w:rPr>
+          <w:highlight w:val="yellow"/>
+        </w:rPr>
+        <w:t>here</w:t>
+      </w:r>
+      <w:r>
+        <w:t>)</w:t>
+      </w:r>
+      <w:r>
+        <w:t>. However,</w:t>
+      </w:r>
+      <w:r>
+        <w:t xml:space="preserve"> I have also saved some money to take care of my grandchildren and myself during my stay in Canada (documentations regarding my bank statement </w:t>
+      </w:r>
+      <w:proofErr w:type="gramStart"/>
+      <w:r>
+        <w:t>are uploaded</w:t>
+      </w:r>
+      <w:proofErr w:type="gramEnd"/>
+      <w:r>
+        <w:t xml:space="preserve"> in the proof of means of financial support document).</w:t>
+      </w:r>
     </w:p>
     <w:p>
       <w:pPr>
@@ -751,10 +808,30 @@
           <w:color w:val="FF0000"/>
         </w:rPr>
       </w:pPr>
+      <w:bookmarkStart w:id="0" w:name="_GoBack"/>
       <w:r>
         <w:rPr>
           <w:color w:val="FF0000"/>
         </w:rPr>
+        <w:t>Travel history in another document…</w:t>
+      </w:r>
+    </w:p>
+    <w:bookmarkEnd w:id="0"/>
+    <w:p>
+      <w:pPr>
+        <w:spacing w:after="0" w:line="360" w:lineRule="auto"/>
+        <w:jc w:val="both"/>
+      </w:pPr>
+      <w:r>
+        <w:t>Thank you in advance for your time and consideration.</w:t>
+      </w:r>
+    </w:p>
+    <w:p>
+      <w:pPr>
+        <w:spacing w:after="0" w:line="360" w:lineRule="auto"/>
+        <w:jc w:val="both"/>
+      </w:pPr>
+      <w:r>
         <w:t>Yours Faithfully,</w:t>
       </w:r>
     </w:p>
@@ -819,7 +896,16 @@
           <w:i/>
           <w:iCs/>
         </w:rPr>
+        <w:lastRenderedPageBreak/>
         <w:t>Visitor Visa Applicant</w:t>
+      </w:r>
+    </w:p>
+    <w:p>
+      <w:pPr>
+        <w:pStyle w:val="Heading1"/>
+      </w:pPr>
+      <w:r>
+        <w:t>Supporting Documents:</w:t>
       </w:r>
     </w:p>
     <w:p>
@@ -1462,7 +1548,6 @@
 <file path=word/glossary/fontTable.xml><?xml version="1.0" encoding="utf-8"?>
 <w:fonts xmlns:mc="http://schemas.openxmlformats.org/markup-compatibility/2006" xmlns:r="http://schemas.openxmlformats.org/officeDocument/2006/relationships" xmlns:w="http://schemas.openxmlformats.org/wordprocessingml/2006/main" xmlns:w14="http://schemas.microsoft.com/office/word/2010/wordml" xmlns:w15="http://schemas.microsoft.com/office/word/2012/wordml" xmlns:w16se="http://schemas.microsoft.com/office/word/2015/wordml/symex" mc:Ignorable="w14 w15 w16se">
   <w:font w:name="Calibri">
-    <w:altName w:val="Calibri"/>
     <w:panose1 w:val="020F0502020204030204"/>
     <w:charset w:val="00"/>
     <w:family w:val="swiss"/>
@@ -1508,8 +1593,10 @@
   </w:compat>
   <w:rsids>
     <w:rsidRoot w:val="00593441"/>
+    <w:rsid w:val="002C630F"/>
     <w:rsid w:val="00593441"/>
     <w:rsid w:val="00834516"/>
+    <w:rsid w:val="00AF50B8"/>
   </w:rsids>
   <m:mathPr>
     <m:mathFont m:val="Cambria Math"/>

</xml_diff>